<commit_message>
made correction of 5 DOM instead of 6
</commit_message>
<xml_diff>
--- a/All_RV_tables.docx
+++ b/All_RV_tables.docx
@@ -43,8 +43,6 @@
               <w:widowControl w:val="0"/>
               <w:spacing w:line="300" w:lineRule="auto"/>
             </w:pPr>
-            <w:bookmarkStart w:id="0" w:name="_GoBack"/>
-            <w:bookmarkEnd w:id="0"/>
             <w:r>
               <w:rPr>
                 <w:b/>
@@ -1423,8 +1421,8 @@
           <w:sz w:val="20"/>
         </w:rPr>
       </w:pPr>
-      <w:bookmarkStart w:id="1" w:name="_fxtbwl02g6u" w:colFirst="0" w:colLast="0"/>
-      <w:bookmarkEnd w:id="1"/>
+      <w:bookmarkStart w:id="0" w:name="_fxtbwl02g6u" w:colFirst="0" w:colLast="0"/>
+      <w:bookmarkEnd w:id="0"/>
       <w:r>
         <w:rPr>
           <w:color w:val="auto"/>
@@ -1773,20 +1771,25 @@
               <w:spacing w:line="300" w:lineRule="auto"/>
             </w:pPr>
             <w:r>
-              <w:t>4. Repeat step 3 for the y axis (pitch) and z axis (yaw).</w:t>
-            </w:r>
-          </w:p>
-          <w:p>
-            <w:pPr>
-              <w:widowControl w:val="0"/>
-              <w:spacing w:line="300" w:lineRule="auto"/>
-            </w:pPr>
-            <w:r>
-              <w:t xml:space="preserve">5. Port the collected data and graph it. Recommend using MATLAB but other </w:t>
+              <w:t>4. Repeat step 3 for the y axis (pitch)</w:t>
+            </w:r>
+            <w:r>
+              <w:t>.</w:t>
+            </w:r>
+            <w:bookmarkStart w:id="1" w:name="_GoBack"/>
+            <w:bookmarkEnd w:id="1"/>
+          </w:p>
+          <w:p>
+            <w:pPr>
+              <w:widowControl w:val="0"/>
+              <w:spacing w:line="300" w:lineRule="auto"/>
+            </w:pPr>
+            <w:r>
+              <w:t xml:space="preserve">5. Port the collected data and graph it. Recommend using MATLAB but other scripting languages and environments could </w:t>
             </w:r>
             <w:r>
               <w:lastRenderedPageBreak/>
-              <w:t xml:space="preserve">scripting languages and environments could work too. </w:t>
+              <w:t xml:space="preserve">work too. </w:t>
             </w:r>
           </w:p>
           <w:p>
@@ -2138,8 +2141,11 @@
               <w:spacing w:line="300" w:lineRule="auto"/>
             </w:pPr>
             <w:r>
+              <w:t xml:space="preserve">7. If the value does not match the standards, </w:t>
+            </w:r>
+            <w:r>
               <w:lastRenderedPageBreak/>
-              <w:t>7. If the value does not match the standards, change the weight until the value meets the requirement, record the adjusted value and check if it is among a reasonable range;</w:t>
+              <w:t>change the weight until the value meets the requirement, record the adjusted value and check if it is among a reasonable range;</w:t>
             </w:r>
           </w:p>
           <w:p>

</xml_diff>